<commit_message>
d i s c u s s i o n
</commit_message>
<xml_diff>
--- a/writing/SquareOne outline.docx
+++ b/writing/SquareOne outline.docx
@@ -154,21 +154,7 @@
         <w:rPr>
           <w:rFonts w:ascii="Times New Roman" w:eastAsia="Times New Roman" w:hAnsi="Times New Roman" w:cs="Times New Roman"/>
         </w:rPr>
-        <w:t xml:space="preserve"> by the species and traits available in the assemblage. (</w:t>
-      </w:r>
-      <w:proofErr w:type="spellStart"/>
-      <w:r>
-        <w:rPr>
-          <w:rFonts w:ascii="Times New Roman" w:eastAsia="Times New Roman" w:hAnsi="Times New Roman" w:cs="Times New Roman"/>
-        </w:rPr>
-        <w:t>Kelt</w:t>
-      </w:r>
-      <w:proofErr w:type="spellEnd"/>
-      <w:r>
-        <w:rPr>
-          <w:rFonts w:ascii="Times New Roman" w:eastAsia="Times New Roman" w:hAnsi="Times New Roman" w:cs="Times New Roman"/>
-        </w:rPr>
-        <w:t>, Ernest)</w:t>
+        <w:t xml:space="preserve"> by the species and traits available in the assemblage. (Kelt, Ernest)</w:t>
       </w:r>
     </w:p>
     <w:p>
@@ -185,21 +171,7 @@
         <w:rPr>
           <w:rFonts w:ascii="Times New Roman" w:eastAsia="Times New Roman" w:hAnsi="Times New Roman" w:cs="Times New Roman"/>
         </w:rPr>
-        <w:t xml:space="preserve">At Portal, very weak energetic compensation occurred in the first 16 years following kangaroo rat removal. Smaller granivores increased in abundance on exclosure relative to treatment plots, but only compensated ~15% for the missing kangaroo rats. In the late 1990s, a new species of pocket mouse, PB, established at the site. PB became the dominant species on exclosure plots, </w:t>
-      </w:r>
-      <w:proofErr w:type="gramStart"/>
-      <w:r>
-        <w:rPr>
-          <w:rFonts w:ascii="Times New Roman" w:eastAsia="Times New Roman" w:hAnsi="Times New Roman" w:cs="Times New Roman"/>
-        </w:rPr>
-        <w:t>and,</w:t>
-      </w:r>
-      <w:proofErr w:type="gramEnd"/>
-      <w:r>
-        <w:rPr>
-          <w:rFonts w:ascii="Times New Roman" w:eastAsia="Times New Roman" w:hAnsi="Times New Roman" w:cs="Times New Roman"/>
-        </w:rPr>
-        <w:t xml:space="preserve"> driven by its high abundances, small granivore compensation for kangaroo rats increased to ~70%. </w:t>
+        <w:t xml:space="preserve">At Portal, very weak energetic compensation occurred in the first 16 years following kangaroo rat removal. Smaller granivores increased in abundance on exclosure relative to treatment plots, but only compensated ~15% for the missing kangaroo rats. In the late 1990s, a new species of pocket mouse, PB, established at the site. PB became the dominant species on exclosure plots, and, driven by its high abundances, small granivore compensation for kangaroo rats increased to ~70%. </w:t>
       </w:r>
       <w:r>
         <w:rPr>
@@ -347,21 +319,7 @@
         <w:rPr>
           <w:rFonts w:ascii="Times New Roman" w:eastAsia="Times New Roman" w:hAnsi="Times New Roman" w:cs="Times New Roman"/>
         </w:rPr>
-        <w:t xml:space="preserve"> (Brown and </w:t>
-      </w:r>
-      <w:proofErr w:type="spellStart"/>
-      <w:r>
-        <w:rPr>
-          <w:rFonts w:ascii="Times New Roman" w:eastAsia="Times New Roman" w:hAnsi="Times New Roman" w:cs="Times New Roman"/>
-        </w:rPr>
-        <w:t>Valone</w:t>
-      </w:r>
-      <w:proofErr w:type="spellEnd"/>
-      <w:r>
-        <w:rPr>
-          <w:rFonts w:ascii="Times New Roman" w:eastAsia="Times New Roman" w:hAnsi="Times New Roman" w:cs="Times New Roman"/>
-        </w:rPr>
-        <w:t>)</w:t>
+        <w:t xml:space="preserve"> (Brown and Valone)</w:t>
       </w:r>
       <w:r>
         <w:rPr>
@@ -717,21 +675,7 @@
         <w:rPr>
           <w:rFonts w:ascii="Times New Roman" w:eastAsia="Times New Roman" w:hAnsi="Times New Roman" w:cs="Times New Roman"/>
         </w:rPr>
-        <w:t xml:space="preserve">Rodent data from 1988-2020: longest period of continuous plot treatments. Only </w:t>
-      </w:r>
-      <w:proofErr w:type="spellStart"/>
-      <w:r>
-        <w:rPr>
-          <w:rFonts w:ascii="Times New Roman" w:eastAsia="Times New Roman" w:hAnsi="Times New Roman" w:cs="Times New Roman"/>
-        </w:rPr>
-        <w:t>longterm</w:t>
-      </w:r>
-      <w:proofErr w:type="spellEnd"/>
-      <w:r>
-        <w:rPr>
-          <w:rFonts w:ascii="Times New Roman" w:eastAsia="Times New Roman" w:hAnsi="Times New Roman" w:cs="Times New Roman"/>
-        </w:rPr>
-        <w:t xml:space="preserve"> plots.</w:t>
+        <w:t>Rodent data from 1988-2020: longest period of continuous plot treatments. Only longterm plots.</w:t>
       </w:r>
     </w:p>
     <w:p>
@@ -888,44 +832,8 @@
         <w:rPr>
           <w:rFonts w:ascii="Times New Roman" w:eastAsia="Times New Roman" w:hAnsi="Times New Roman" w:cs="Times New Roman"/>
         </w:rPr>
-        <w:t>Energetic compensation on treatments as (</w:t>
-      </w:r>
-      <w:proofErr w:type="spellStart"/>
-      <w:r>
-        <w:rPr>
-          <w:rFonts w:ascii="Times New Roman" w:eastAsia="Times New Roman" w:hAnsi="Times New Roman" w:cs="Times New Roman"/>
-        </w:rPr>
-        <w:t>SGE_trt</w:t>
-      </w:r>
-      <w:proofErr w:type="spellEnd"/>
-      <w:r>
-        <w:rPr>
-          <w:rFonts w:ascii="Times New Roman" w:eastAsia="Times New Roman" w:hAnsi="Times New Roman" w:cs="Times New Roman"/>
-        </w:rPr>
-        <w:t xml:space="preserve"> - </w:t>
-      </w:r>
-      <w:proofErr w:type="spellStart"/>
-      <w:r>
-        <w:rPr>
-          <w:rFonts w:ascii="Times New Roman" w:eastAsia="Times New Roman" w:hAnsi="Times New Roman" w:cs="Times New Roman"/>
-        </w:rPr>
-        <w:t>SGE_ctrl</w:t>
-      </w:r>
-      <w:proofErr w:type="spellEnd"/>
-      <w:r>
-        <w:rPr>
-          <w:rFonts w:ascii="Times New Roman" w:eastAsia="Times New Roman" w:hAnsi="Times New Roman" w:cs="Times New Roman"/>
-        </w:rPr>
-        <w:t xml:space="preserve">) / </w:t>
-      </w:r>
-      <w:proofErr w:type="spellStart"/>
-      <w:r>
-        <w:rPr>
-          <w:rFonts w:ascii="Times New Roman" w:eastAsia="Times New Roman" w:hAnsi="Times New Roman" w:cs="Times New Roman"/>
-        </w:rPr>
-        <w:t>DipoE_ctrl</w:t>
-      </w:r>
-      <w:proofErr w:type="spellEnd"/>
+        <w:t>Energetic compensation on treatments as (SGE_trt - SGE_ctrl) / DipoE_ctrl</w:t>
+      </w:r>
     </w:p>
     <w:p>
       <w:pPr>
@@ -964,21 +872,7 @@
         <w:rPr>
           <w:rFonts w:ascii="Times New Roman" w:eastAsia="Times New Roman" w:hAnsi="Times New Roman" w:cs="Times New Roman"/>
         </w:rPr>
-        <w:t xml:space="preserve"> Use `</w:t>
-      </w:r>
-      <w:proofErr w:type="spellStart"/>
-      <w:r>
-        <w:rPr>
-          <w:rFonts w:ascii="Times New Roman" w:eastAsia="Times New Roman" w:hAnsi="Times New Roman" w:cs="Times New Roman"/>
-        </w:rPr>
-        <w:t>emmeans</w:t>
-      </w:r>
-      <w:proofErr w:type="spellEnd"/>
-      <w:r>
-        <w:rPr>
-          <w:rFonts w:ascii="Times New Roman" w:eastAsia="Times New Roman" w:hAnsi="Times New Roman" w:cs="Times New Roman"/>
-        </w:rPr>
-        <w:t xml:space="preserve">` to estimate time-period-level means and SE, and </w:t>
+        <w:t xml:space="preserve"> Use `emmeans` to estimate time-period-level means and SE, and </w:t>
       </w:r>
       <w:r>
         <w:rPr>
@@ -1178,35 +1072,7 @@
         <w:rPr>
           <w:rFonts w:ascii="Times New Roman" w:eastAsia="Times New Roman" w:hAnsi="Times New Roman" w:cs="Times New Roman"/>
         </w:rPr>
-        <w:t xml:space="preserve">SPEI drought index with </w:t>
-      </w:r>
-      <w:proofErr w:type="spellStart"/>
-      <w:r>
-        <w:rPr>
-          <w:rFonts w:ascii="Times New Roman" w:eastAsia="Times New Roman" w:hAnsi="Times New Roman" w:cs="Times New Roman"/>
-        </w:rPr>
-        <w:t>thornthwaite</w:t>
-      </w:r>
-      <w:proofErr w:type="spellEnd"/>
-      <w:r>
-        <w:rPr>
-          <w:rFonts w:ascii="Times New Roman" w:eastAsia="Times New Roman" w:hAnsi="Times New Roman" w:cs="Times New Roman"/>
-        </w:rPr>
-        <w:t xml:space="preserve"> potential evapotranspiration on 6, 12, 18, </w:t>
-      </w:r>
-      <w:proofErr w:type="gramStart"/>
-      <w:r>
-        <w:rPr>
-          <w:rFonts w:ascii="Times New Roman" w:eastAsia="Times New Roman" w:hAnsi="Times New Roman" w:cs="Times New Roman"/>
-        </w:rPr>
-        <w:t>60 month</w:t>
-      </w:r>
-      <w:proofErr w:type="gramEnd"/>
-      <w:r>
-        <w:rPr>
-          <w:rFonts w:ascii="Times New Roman" w:eastAsia="Times New Roman" w:hAnsi="Times New Roman" w:cs="Times New Roman"/>
-        </w:rPr>
-        <w:t xml:space="preserve"> timescales</w:t>
+        <w:t>SPEI drought index with thornthwaite potential evapotranspiration on 6, 12, 18, 60 month timescales</w:t>
       </w:r>
       <w:r>
         <w:rPr>
@@ -1281,21 +1147,7 @@
         <w:rPr>
           <w:rFonts w:ascii="Times New Roman" w:eastAsia="Times New Roman" w:hAnsi="Times New Roman" w:cs="Times New Roman"/>
         </w:rPr>
-        <w:t xml:space="preserve">I favor plots of the timeseries with seasonality removed via </w:t>
-      </w:r>
-      <w:proofErr w:type="gramStart"/>
-      <w:r>
-        <w:rPr>
-          <w:rFonts w:ascii="Times New Roman" w:eastAsia="Times New Roman" w:hAnsi="Times New Roman" w:cs="Times New Roman"/>
-        </w:rPr>
-        <w:t>decomposition, but</w:t>
-      </w:r>
-      <w:proofErr w:type="gramEnd"/>
-      <w:r>
-        <w:rPr>
-          <w:rFonts w:ascii="Times New Roman" w:eastAsia="Times New Roman" w:hAnsi="Times New Roman" w:cs="Times New Roman"/>
-        </w:rPr>
-        <w:t xml:space="preserve"> have also looked at the anomalies.</w:t>
+        <w:t>I favor plots of the timeseries with seasonality removed via decomposition, but have also looked at the anomalies.</w:t>
       </w:r>
       <w:commentRangeEnd w:id="5"/>
       <w:r>
@@ -1428,21 +1280,7 @@
           <w:rFonts w:ascii="Times New Roman" w:eastAsia="Times New Roman" w:hAnsi="Times New Roman" w:cs="Times New Roman"/>
         </w:rPr>
         <w:lastRenderedPageBreak/>
-        <w:t xml:space="preserve">This approach has the advantage that it is explicitly designed for temporal analysis of community composition, and it doesn’t depend on an a priori specification of when (or if) to break up the timeseries. I’m pretty confident in the </w:t>
-      </w:r>
-      <w:proofErr w:type="spellStart"/>
-      <w:r>
-        <w:rPr>
-          <w:rFonts w:ascii="Times New Roman" w:eastAsia="Times New Roman" w:hAnsi="Times New Roman" w:cs="Times New Roman"/>
-        </w:rPr>
-        <w:t>crossvalidation</w:t>
-      </w:r>
-      <w:proofErr w:type="spellEnd"/>
-      <w:r>
-        <w:rPr>
-          <w:rFonts w:ascii="Times New Roman" w:eastAsia="Times New Roman" w:hAnsi="Times New Roman" w:cs="Times New Roman"/>
-        </w:rPr>
-        <w:t xml:space="preserve"> method for this application now and am formalizing it as a package. </w:t>
+        <w:t xml:space="preserve">This approach has the advantage that it is explicitly designed for temporal analysis of community composition, and it doesn’t depend on an a priori specification of when (or if) to break up the timeseries. I’m pretty confident in the crossvalidation method for this application now and am formalizing it as a package. </w:t>
       </w:r>
     </w:p>
     <w:p>
@@ -1493,16 +1331,8 @@
         <w:rPr>
           <w:rFonts w:ascii="Times New Roman" w:eastAsia="Times New Roman" w:hAnsi="Times New Roman" w:cs="Times New Roman"/>
         </w:rPr>
-        <w:t xml:space="preserve">Perform model selection using leave-one-out </w:t>
-      </w:r>
-      <w:proofErr w:type="spellStart"/>
-      <w:r>
-        <w:rPr>
-          <w:rFonts w:ascii="Times New Roman" w:eastAsia="Times New Roman" w:hAnsi="Times New Roman" w:cs="Times New Roman"/>
-        </w:rPr>
-        <w:t>crossvalidation</w:t>
-      </w:r>
-      <w:proofErr w:type="spellEnd"/>
+        <w:t>Perform model selection using leave-one-out crossvalidation</w:t>
+      </w:r>
     </w:p>
     <w:p>
       <w:pPr>
@@ -1600,21 +1430,7 @@
         <w:rPr>
           <w:rFonts w:ascii="Times New Roman" w:eastAsia="Times New Roman" w:hAnsi="Times New Roman" w:cs="Times New Roman"/>
         </w:rPr>
-        <w:t>(</w:t>
-      </w:r>
-      <w:proofErr w:type="gramStart"/>
-      <w:r>
-        <w:rPr>
-          <w:rFonts w:ascii="Times New Roman" w:eastAsia="Times New Roman" w:hAnsi="Times New Roman" w:cs="Times New Roman"/>
-        </w:rPr>
-        <w:t>abundance</w:t>
-      </w:r>
-      <w:proofErr w:type="gramEnd"/>
-      <w:r>
-        <w:rPr>
-          <w:rFonts w:ascii="Times New Roman" w:eastAsia="Times New Roman" w:hAnsi="Times New Roman" w:cs="Times New Roman"/>
-        </w:rPr>
-        <w:t xml:space="preserve"> matrix ~ treatment + time period + random(plot)). Unconstrained, or aggregating across treatments, </w:t>
+        <w:t xml:space="preserve">(abundance matrix ~ treatment + time period + random(plot)). Unconstrained, or aggregating across treatments, </w:t>
       </w:r>
       <w:r>
         <w:rPr>
@@ -1701,21 +1517,7 @@
         <w:rPr>
           <w:rFonts w:ascii="Times New Roman" w:eastAsia="Times New Roman" w:hAnsi="Times New Roman" w:cs="Times New Roman"/>
         </w:rPr>
-        <w:t xml:space="preserve">Total abundance and proportion of winter annuals. Can just </w:t>
-      </w:r>
-      <w:proofErr w:type="gramStart"/>
-      <w:r>
-        <w:rPr>
-          <w:rFonts w:ascii="Times New Roman" w:eastAsia="Times New Roman" w:hAnsi="Times New Roman" w:cs="Times New Roman"/>
-        </w:rPr>
-        <w:t>visualize, or</w:t>
-      </w:r>
-      <w:proofErr w:type="gramEnd"/>
-      <w:r>
-        <w:rPr>
-          <w:rFonts w:ascii="Times New Roman" w:eastAsia="Times New Roman" w:hAnsi="Times New Roman" w:cs="Times New Roman"/>
-        </w:rPr>
-        <w:t xml:space="preserve"> fit</w:t>
+        <w:t>Total abundance and proportion of winter annuals. Can just visualize, or fit</w:t>
       </w:r>
       <w:r>
         <w:rPr>
@@ -1801,7 +1603,7 @@
         </w:rPr>
         <w:t xml:space="preserve">: </w:t>
       </w:r>
-      <w:hyperlink r:id="rId11" w:history="1">
+      <w:hyperlink r:id="rId12" w:history="1">
         <w:r>
           <w:rPr>
             <w:rStyle w:val="Hyperlink"/>
@@ -1848,43 +1650,7 @@
         <w:rPr>
           <w:rFonts w:ascii="Times New Roman" w:eastAsia="Times New Roman" w:hAnsi="Times New Roman" w:cs="Times New Roman"/>
         </w:rPr>
-        <w:t>Controls: Pre-</w:t>
-      </w:r>
-      <w:proofErr w:type="spellStart"/>
-      <w:r>
-        <w:rPr>
-          <w:rFonts w:ascii="Times New Roman" w:eastAsia="Times New Roman" w:hAnsi="Times New Roman" w:cs="Times New Roman"/>
-        </w:rPr>
-        <w:t>cpt</w:t>
-      </w:r>
-      <w:proofErr w:type="spellEnd"/>
-      <w:r>
-        <w:rPr>
-          <w:rFonts w:ascii="Times New Roman" w:eastAsia="Times New Roman" w:hAnsi="Times New Roman" w:cs="Times New Roman"/>
-        </w:rPr>
-        <w:t xml:space="preserve">, 10% (8/12%); </w:t>
-      </w:r>
-      <w:proofErr w:type="gramStart"/>
-      <w:r>
-        <w:rPr>
-          <w:rFonts w:ascii="Times New Roman" w:eastAsia="Times New Roman" w:hAnsi="Times New Roman" w:cs="Times New Roman"/>
-        </w:rPr>
-        <w:t>Post-</w:t>
-      </w:r>
-      <w:proofErr w:type="spellStart"/>
-      <w:r>
-        <w:rPr>
-          <w:rFonts w:ascii="Times New Roman" w:eastAsia="Times New Roman" w:hAnsi="Times New Roman" w:cs="Times New Roman"/>
-        </w:rPr>
-        <w:t>cpt</w:t>
-      </w:r>
-      <w:proofErr w:type="spellEnd"/>
-      <w:proofErr w:type="gramEnd"/>
-      <w:r>
-        <w:rPr>
-          <w:rFonts w:ascii="Times New Roman" w:eastAsia="Times New Roman" w:hAnsi="Times New Roman" w:cs="Times New Roman"/>
-        </w:rPr>
-        <w:t>, 0%</w:t>
+        <w:t>Controls: Pre-cpt, 10% (8/12%); Post-cpt, 0%</w:t>
       </w:r>
     </w:p>
     <w:p>
@@ -1901,43 +1667,7 @@
         <w:rPr>
           <w:rFonts w:ascii="Times New Roman" w:eastAsia="Times New Roman" w:hAnsi="Times New Roman" w:cs="Times New Roman"/>
         </w:rPr>
-        <w:t>Exclosures: Pre-</w:t>
-      </w:r>
-      <w:proofErr w:type="spellStart"/>
-      <w:r>
-        <w:rPr>
-          <w:rFonts w:ascii="Times New Roman" w:eastAsia="Times New Roman" w:hAnsi="Times New Roman" w:cs="Times New Roman"/>
-        </w:rPr>
-        <w:t>cpt</w:t>
-      </w:r>
-      <w:proofErr w:type="spellEnd"/>
-      <w:r>
-        <w:rPr>
-          <w:rFonts w:ascii="Times New Roman" w:eastAsia="Times New Roman" w:hAnsi="Times New Roman" w:cs="Times New Roman"/>
-        </w:rPr>
-        <w:t xml:space="preserve">, 65% (62/68%); </w:t>
-      </w:r>
-      <w:proofErr w:type="gramStart"/>
-      <w:r>
-        <w:rPr>
-          <w:rFonts w:ascii="Times New Roman" w:eastAsia="Times New Roman" w:hAnsi="Times New Roman" w:cs="Times New Roman"/>
-        </w:rPr>
-        <w:t>Post-</w:t>
-      </w:r>
-      <w:proofErr w:type="spellStart"/>
-      <w:r>
-        <w:rPr>
-          <w:rFonts w:ascii="Times New Roman" w:eastAsia="Times New Roman" w:hAnsi="Times New Roman" w:cs="Times New Roman"/>
-        </w:rPr>
-        <w:t>cpt</w:t>
-      </w:r>
-      <w:proofErr w:type="spellEnd"/>
-      <w:proofErr w:type="gramEnd"/>
-      <w:r>
-        <w:rPr>
-          <w:rFonts w:ascii="Times New Roman" w:eastAsia="Times New Roman" w:hAnsi="Times New Roman" w:cs="Times New Roman"/>
-        </w:rPr>
-        <w:t>, 25% (21/28%)</w:t>
+        <w:t>Exclosures: Pre-cpt, 65% (62/68%); Post-cpt, 25% (21/28%)</w:t>
       </w:r>
     </w:p>
     <w:p>
@@ -1971,43 +1701,7 @@
         <w:rPr>
           <w:rFonts w:ascii="Times New Roman" w:eastAsia="Times New Roman" w:hAnsi="Times New Roman" w:cs="Times New Roman"/>
         </w:rPr>
-        <w:t xml:space="preserve">Pre-Baileys, 17% (6/27%); </w:t>
-      </w:r>
-      <w:proofErr w:type="gramStart"/>
-      <w:r>
-        <w:rPr>
-          <w:rFonts w:ascii="Times New Roman" w:eastAsia="Times New Roman" w:hAnsi="Times New Roman" w:cs="Times New Roman"/>
-        </w:rPr>
-        <w:t>Pre-</w:t>
-      </w:r>
-      <w:proofErr w:type="spellStart"/>
-      <w:r>
-        <w:rPr>
-          <w:rFonts w:ascii="Times New Roman" w:eastAsia="Times New Roman" w:hAnsi="Times New Roman" w:cs="Times New Roman"/>
-        </w:rPr>
-        <w:t>cpt</w:t>
-      </w:r>
-      <w:proofErr w:type="spellEnd"/>
-      <w:proofErr w:type="gramEnd"/>
-      <w:r>
-        <w:rPr>
-          <w:rFonts w:ascii="Times New Roman" w:eastAsia="Times New Roman" w:hAnsi="Times New Roman" w:cs="Times New Roman"/>
-        </w:rPr>
-        <w:t>, 52% (44/60%); Post-</w:t>
-      </w:r>
-      <w:proofErr w:type="spellStart"/>
-      <w:r>
-        <w:rPr>
-          <w:rFonts w:ascii="Times New Roman" w:eastAsia="Times New Roman" w:hAnsi="Times New Roman" w:cs="Times New Roman"/>
-        </w:rPr>
-        <w:t>cpt</w:t>
-      </w:r>
-      <w:proofErr w:type="spellEnd"/>
-      <w:r>
-        <w:rPr>
-          <w:rFonts w:ascii="Times New Roman" w:eastAsia="Times New Roman" w:hAnsi="Times New Roman" w:cs="Times New Roman"/>
-        </w:rPr>
-        <w:t>, 21% (12/31%)</w:t>
+        <w:t>Pre-Baileys, 17% (6/27%); Pre-cpt, 52% (44/60%); Post-cpt, 21% (12/31%)</w:t>
       </w:r>
     </w:p>
     <w:p>
@@ -2025,21 +1719,7 @@
           <w:rFonts w:ascii="Times New Roman" w:eastAsia="Times New Roman" w:hAnsi="Times New Roman" w:cs="Times New Roman"/>
         </w:rPr>
         <w:lastRenderedPageBreak/>
-        <w:t>Pre-Baileys and post-</w:t>
-      </w:r>
-      <w:proofErr w:type="spellStart"/>
-      <w:r>
-        <w:rPr>
-          <w:rFonts w:ascii="Times New Roman" w:eastAsia="Times New Roman" w:hAnsi="Times New Roman" w:cs="Times New Roman"/>
-        </w:rPr>
-        <w:t>cpt</w:t>
-      </w:r>
-      <w:proofErr w:type="spellEnd"/>
-      <w:r>
-        <w:rPr>
-          <w:rFonts w:ascii="Times New Roman" w:eastAsia="Times New Roman" w:hAnsi="Times New Roman" w:cs="Times New Roman"/>
-        </w:rPr>
-        <w:t xml:space="preserve"> not significantly different</w:t>
+        <w:t>Pre-Baileys and post-cpt not significantly different</w:t>
       </w:r>
     </w:p>
     <w:p>
@@ -2073,35 +1753,7 @@
         <w:rPr>
           <w:rFonts w:ascii="Times New Roman" w:eastAsia="Times New Roman" w:hAnsi="Times New Roman" w:cs="Times New Roman"/>
         </w:rPr>
-        <w:t>Pre-Baileys, 25% (16/34%); Pre-</w:t>
-      </w:r>
-      <w:proofErr w:type="spellStart"/>
-      <w:r>
-        <w:rPr>
-          <w:rFonts w:ascii="Times New Roman" w:eastAsia="Times New Roman" w:hAnsi="Times New Roman" w:cs="Times New Roman"/>
-        </w:rPr>
-        <w:t>cpt</w:t>
-      </w:r>
-      <w:proofErr w:type="spellEnd"/>
-      <w:r>
-        <w:rPr>
-          <w:rFonts w:ascii="Times New Roman" w:eastAsia="Times New Roman" w:hAnsi="Times New Roman" w:cs="Times New Roman"/>
-        </w:rPr>
-        <w:t>, 67% (59/75%), Post-</w:t>
-      </w:r>
-      <w:proofErr w:type="spellStart"/>
-      <w:r>
-        <w:rPr>
-          <w:rFonts w:ascii="Times New Roman" w:eastAsia="Times New Roman" w:hAnsi="Times New Roman" w:cs="Times New Roman"/>
-        </w:rPr>
-        <w:t>cpt</w:t>
-      </w:r>
-      <w:proofErr w:type="spellEnd"/>
-      <w:r>
-        <w:rPr>
-          <w:rFonts w:ascii="Times New Roman" w:eastAsia="Times New Roman" w:hAnsi="Times New Roman" w:cs="Times New Roman"/>
-        </w:rPr>
-        <w:t xml:space="preserve"> 46% (37/55%)</w:t>
+        <w:t>Pre-Baileys, 25% (16/34%); Pre-cpt, 67% (59/75%), Post-cpt 46% (37/55%)</w:t>
       </w:r>
     </w:p>
     <w:p>
@@ -2182,19 +1834,11 @@
           <w:rFonts w:ascii="Times New Roman" w:eastAsia="Times New Roman" w:hAnsi="Times New Roman" w:cs="Times New Roman"/>
         </w:rPr>
       </w:pPr>
-      <w:proofErr w:type="spellStart"/>
-      <w:r>
-        <w:rPr>
-          <w:rFonts w:ascii="Times New Roman" w:eastAsia="Times New Roman" w:hAnsi="Times New Roman" w:cs="Times New Roman"/>
-        </w:rPr>
-        <w:t>Precip</w:t>
-      </w:r>
-      <w:proofErr w:type="spellEnd"/>
-      <w:r>
-        <w:rPr>
-          <w:rFonts w:ascii="Times New Roman" w:eastAsia="Times New Roman" w:hAnsi="Times New Roman" w:cs="Times New Roman"/>
-        </w:rPr>
-        <w:t xml:space="preserve"> &amp; temp variables</w:t>
+      <w:r>
+        <w:rPr>
+          <w:rFonts w:ascii="Times New Roman" w:eastAsia="Times New Roman" w:hAnsi="Times New Roman" w:cs="Times New Roman"/>
+        </w:rPr>
+        <w:t>Precip &amp; temp variables</w:t>
       </w:r>
       <w:r>
         <w:rPr>
@@ -2314,7 +1958,113 @@
         <w:rPr>
           <w:rFonts w:ascii="Times New Roman" w:eastAsia="Times New Roman" w:hAnsi="Times New Roman" w:cs="Times New Roman"/>
         </w:rPr>
-        <w:t>Placeholder to keep outline formatting consistent.</w:t>
+        <w:t xml:space="preserve">In the </w:t>
+      </w:r>
+      <w:r>
+        <w:rPr>
+          <w:rFonts w:ascii="Times New Roman" w:eastAsia="Times New Roman" w:hAnsi="Times New Roman" w:cs="Times New Roman"/>
+        </w:rPr>
+        <w:t>years</w:t>
+      </w:r>
+      <w:r>
+        <w:rPr>
+          <w:rFonts w:ascii="Times New Roman" w:eastAsia="Times New Roman" w:hAnsi="Times New Roman" w:cs="Times New Roman"/>
+        </w:rPr>
+        <w:t xml:space="preserve"> </w:t>
+      </w:r>
+      <w:r>
+        <w:rPr>
+          <w:rFonts w:ascii="Times New Roman" w:eastAsia="Times New Roman" w:hAnsi="Times New Roman" w:cs="Times New Roman"/>
+        </w:rPr>
+        <w:t>following</w:t>
+      </w:r>
+      <w:r>
+        <w:rPr>
+          <w:rFonts w:ascii="Times New Roman" w:eastAsia="Times New Roman" w:hAnsi="Times New Roman" w:cs="Times New Roman"/>
+        </w:rPr>
+        <w:t xml:space="preserve"> the 2010 drought, there has been a qualitative shift in the EC observed at Portal.</w:t>
+      </w:r>
+    </w:p>
+    <w:p>
+      <w:pPr>
+        <w:numPr>
+          <w:ilvl w:val="1"/>
+          <w:numId w:val="5"/>
+        </w:numPr>
+        <w:rPr>
+          <w:rFonts w:ascii="Times New Roman" w:eastAsia="Times New Roman" w:hAnsi="Times New Roman" w:cs="Times New Roman"/>
+        </w:rPr>
+      </w:pPr>
+      <w:r>
+        <w:rPr>
+          <w:rFonts w:ascii="Times New Roman" w:eastAsia="Times New Roman" w:hAnsi="Times New Roman" w:cs="Times New Roman"/>
+        </w:rPr>
+        <w:t>PB has declined sitewide, but most on the controls.</w:t>
+      </w:r>
+    </w:p>
+    <w:p>
+      <w:pPr>
+        <w:numPr>
+          <w:ilvl w:val="1"/>
+          <w:numId w:val="5"/>
+        </w:numPr>
+        <w:rPr>
+          <w:rFonts w:ascii="Times New Roman" w:eastAsia="Times New Roman" w:hAnsi="Times New Roman" w:cs="Times New Roman"/>
+        </w:rPr>
+      </w:pPr>
+      <w:r>
+        <w:rPr>
+          <w:rFonts w:ascii="Times New Roman" w:eastAsia="Times New Roman" w:hAnsi="Times New Roman" w:cs="Times New Roman"/>
+        </w:rPr>
+        <w:t>Despite a sitewide shift favoring small granivores, no other small granivore species has taken on the functional role of PB. EC has declined and is now qualitatively similar to what was observed before PB arrived.</w:t>
+      </w:r>
+    </w:p>
+    <w:p>
+      <w:pPr>
+        <w:numPr>
+          <w:ilvl w:val="1"/>
+          <w:numId w:val="5"/>
+        </w:numPr>
+        <w:rPr>
+          <w:rFonts w:ascii="Times New Roman" w:eastAsia="Times New Roman" w:hAnsi="Times New Roman" w:cs="Times New Roman"/>
+        </w:rPr>
+      </w:pPr>
+      <w:r>
+        <w:rPr>
+          <w:rFonts w:ascii="Times New Roman" w:eastAsia="Times New Roman" w:hAnsi="Times New Roman" w:cs="Times New Roman"/>
+        </w:rPr>
+        <w:t xml:space="preserve">However, the sitewide shift has affected the </w:t>
+      </w:r>
+      <w:r>
+        <w:rPr>
+          <w:rFonts w:ascii="Times New Roman" w:eastAsia="Times New Roman" w:hAnsi="Times New Roman" w:cs="Times New Roman"/>
+          <w:i/>
+          <w:iCs/>
+        </w:rPr>
+        <w:t xml:space="preserve">net </w:t>
+      </w:r>
+      <w:r>
+        <w:rPr>
+          <w:rFonts w:ascii="Times New Roman" w:eastAsia="Times New Roman" w:hAnsi="Times New Roman" w:cs="Times New Roman"/>
+        </w:rPr>
+        <w:t>effect of kangaroo rat removal. Because kangaroo rats now account for less of the total energy used on control plots, their removal – even un-compensated for – now creates less of a discrepancy in energy use between treatment and control plots than at the beginning of the experiment.</w:t>
+      </w:r>
+    </w:p>
+    <w:p>
+      <w:pPr>
+        <w:numPr>
+          <w:ilvl w:val="1"/>
+          <w:numId w:val="5"/>
+        </w:numPr>
+        <w:rPr>
+          <w:rFonts w:ascii="Times New Roman" w:eastAsia="Times New Roman" w:hAnsi="Times New Roman" w:cs="Times New Roman"/>
+        </w:rPr>
+      </w:pPr>
+      <w:r>
+        <w:rPr>
+          <w:rFonts w:ascii="Times New Roman" w:eastAsia="Times New Roman" w:hAnsi="Times New Roman" w:cs="Times New Roman"/>
+        </w:rPr>
+        <w:t>These shifts have coincided with a period of longer and more severe droughts than have been observed previously during the study.</w:t>
       </w:r>
     </w:p>
     <w:p>
@@ -2327,17 +2077,443 @@
           <w:rFonts w:ascii="Times New Roman" w:eastAsia="Times New Roman" w:hAnsi="Times New Roman" w:cs="Times New Roman"/>
         </w:rPr>
       </w:pPr>
-    </w:p>
-    <w:p>
-      <w:pPr>
+      <w:r>
+        <w:rPr>
+          <w:rFonts w:ascii="Times New Roman" w:eastAsia="Times New Roman" w:hAnsi="Times New Roman" w:cs="Times New Roman"/>
+        </w:rPr>
+        <w:t>It is notable that PB is the only major rodent species to have declined, and not recovered, following the 2010 drought</w:t>
+      </w:r>
+      <w:r>
+        <w:rPr>
+          <w:rFonts w:ascii="Times New Roman" w:eastAsia="Times New Roman" w:hAnsi="Times New Roman" w:cs="Times New Roman"/>
+        </w:rPr>
+        <w:t xml:space="preserve">. </w:t>
+      </w:r>
+    </w:p>
+    <w:p>
+      <w:pPr>
+        <w:numPr>
+          <w:ilvl w:val="1"/>
+          <w:numId w:val="5"/>
+        </w:numPr>
+        <w:rPr>
+          <w:rFonts w:ascii="Times New Roman" w:eastAsia="Times New Roman" w:hAnsi="Times New Roman" w:cs="Times New Roman"/>
+        </w:rPr>
+      </w:pPr>
+      <w:r>
+        <w:rPr>
+          <w:rFonts w:ascii="Times New Roman" w:eastAsia="Times New Roman" w:hAnsi="Times New Roman" w:cs="Times New Roman"/>
+        </w:rPr>
+        <w:t xml:space="preserve">Portal may constitute marginal habitat for PB. The conditions from 1995-2010 </w:t>
+      </w:r>
+      <w:r>
+        <w:rPr>
+          <w:rFonts w:ascii="Times New Roman" w:eastAsia="Times New Roman" w:hAnsi="Times New Roman" w:cs="Times New Roman"/>
+        </w:rPr>
+        <w:t xml:space="preserve">may have brought Portal within PB’s fundamental niche. </w:t>
+      </w:r>
+    </w:p>
+    <w:p>
+      <w:pPr>
+        <w:numPr>
+          <w:ilvl w:val="2"/>
+          <w:numId w:val="5"/>
+        </w:numPr>
+        <w:rPr>
+          <w:rFonts w:ascii="Times New Roman" w:eastAsia="Times New Roman" w:hAnsi="Times New Roman" w:cs="Times New Roman"/>
+        </w:rPr>
+      </w:pPr>
+      <w:r>
+        <w:rPr>
+          <w:rFonts w:ascii="Times New Roman" w:eastAsia="Times New Roman" w:hAnsi="Times New Roman" w:cs="Times New Roman"/>
+        </w:rPr>
+        <w:t>This might partially explain why it took 15 years to establish at the site.</w:t>
+      </w:r>
+    </w:p>
+    <w:p>
+      <w:pPr>
+        <w:numPr>
+          <w:ilvl w:val="2"/>
+          <w:numId w:val="5"/>
+        </w:numPr>
+        <w:rPr>
+          <w:rFonts w:ascii="Times New Roman" w:eastAsia="Times New Roman" w:hAnsi="Times New Roman" w:cs="Times New Roman"/>
+        </w:rPr>
+      </w:pPr>
+      <w:r>
+        <w:rPr>
+          <w:rFonts w:ascii="Times New Roman" w:eastAsia="Times New Roman" w:hAnsi="Times New Roman" w:cs="Times New Roman"/>
+        </w:rPr>
+        <w:t xml:space="preserve">Erodium </w:t>
+      </w:r>
+      <w:r>
+        <w:rPr>
+          <w:rFonts w:ascii="Times New Roman" w:eastAsia="Times New Roman" w:hAnsi="Times New Roman" w:cs="Times New Roman"/>
+        </w:rPr>
+        <w:t xml:space="preserve">arrived (in large numbers) and </w:t>
+      </w:r>
+      <w:r>
+        <w:rPr>
+          <w:rFonts w:ascii="Times New Roman" w:eastAsia="Times New Roman" w:hAnsi="Times New Roman" w:cs="Times New Roman"/>
+        </w:rPr>
+        <w:t xml:space="preserve">declined simultaneous with PB. To the extent that Erodium and PB have similar environmental tolerances, this may reflect a shift in the conditions experienced on the plots </w:t>
+      </w:r>
+      <w:r>
+        <w:rPr>
+          <w:rFonts w:ascii="Times New Roman" w:eastAsia="Times New Roman" w:hAnsi="Times New Roman" w:cs="Times New Roman"/>
+        </w:rPr>
+        <w:t xml:space="preserve">towards and then </w:t>
+      </w:r>
+      <w:r>
+        <w:rPr>
+          <w:rFonts w:ascii="Times New Roman" w:eastAsia="Times New Roman" w:hAnsi="Times New Roman" w:cs="Times New Roman"/>
+        </w:rPr>
+        <w:t>away from those tolerances.</w:t>
+      </w:r>
+      <w:r>
+        <w:rPr>
+          <w:rFonts w:ascii="Times New Roman" w:eastAsia="Times New Roman" w:hAnsi="Times New Roman" w:cs="Times New Roman"/>
+        </w:rPr>
+        <w:t xml:space="preserve"> </w:t>
+      </w:r>
+    </w:p>
+    <w:p>
+      <w:pPr>
+        <w:numPr>
+          <w:ilvl w:val="2"/>
+          <w:numId w:val="5"/>
+        </w:numPr>
+        <w:rPr>
+          <w:rFonts w:ascii="Times New Roman" w:eastAsia="Times New Roman" w:hAnsi="Times New Roman" w:cs="Times New Roman"/>
+        </w:rPr>
+      </w:pPr>
+      <w:r>
+        <w:rPr>
+          <w:rFonts w:ascii="Times New Roman" w:eastAsia="Times New Roman" w:hAnsi="Times New Roman" w:cs="Times New Roman"/>
+        </w:rPr>
+        <w:t xml:space="preserve">The drought(s) may </w:t>
+      </w:r>
+      <w:r>
+        <w:rPr>
+          <w:rFonts w:ascii="Times New Roman" w:eastAsia="Times New Roman" w:hAnsi="Times New Roman" w:cs="Times New Roman"/>
+          <w:i/>
+          <w:iCs/>
+        </w:rPr>
+        <w:t xml:space="preserve">be </w:t>
+      </w:r>
+      <w:r>
+        <w:rPr>
+          <w:rFonts w:ascii="Times New Roman" w:eastAsia="Times New Roman" w:hAnsi="Times New Roman" w:cs="Times New Roman"/>
+        </w:rPr>
+        <w:t>the shift in conditions, or they may be just triggers that knock out incumbency effects.</w:t>
+      </w:r>
+    </w:p>
+    <w:p>
+      <w:pPr>
+        <w:numPr>
+          <w:ilvl w:val="1"/>
+          <w:numId w:val="5"/>
+        </w:numPr>
+        <w:rPr>
+          <w:rFonts w:ascii="Times New Roman" w:eastAsia="Times New Roman" w:hAnsi="Times New Roman" w:cs="Times New Roman"/>
+        </w:rPr>
+      </w:pPr>
+      <w:r>
+        <w:rPr>
+          <w:rFonts w:ascii="Times New Roman" w:eastAsia="Times New Roman" w:hAnsi="Times New Roman" w:cs="Times New Roman"/>
+        </w:rPr>
+        <w:t>PB’s decline at the site may be linked to the same characteristics that enabled it to functionally substitute for kangaroo rats under earlier conditions.</w:t>
+      </w:r>
+      <w:r>
+        <w:rPr>
+          <w:rFonts w:ascii="Times New Roman" w:eastAsia="Times New Roman" w:hAnsi="Times New Roman" w:cs="Times New Roman"/>
+        </w:rPr>
+        <w:t xml:space="preserve"> That is, body size and presumably other trait similarities to kangaroo rats.</w:t>
+      </w:r>
+    </w:p>
+    <w:p>
+      <w:pPr>
+        <w:numPr>
+          <w:ilvl w:val="2"/>
+          <w:numId w:val="5"/>
+        </w:numPr>
+        <w:rPr>
+          <w:rFonts w:ascii="Times New Roman" w:eastAsia="Times New Roman" w:hAnsi="Times New Roman" w:cs="Times New Roman"/>
+        </w:rPr>
+      </w:pPr>
+      <w:r>
+        <w:rPr>
+          <w:rFonts w:ascii="Times New Roman" w:eastAsia="Times New Roman" w:hAnsi="Times New Roman" w:cs="Times New Roman"/>
+        </w:rPr>
+        <w:t xml:space="preserve">PB may be evolved for Portal-adjacent habitats where it doesn’t have to compete as strongly with kangaroo rats, and may therefore not have the evolutionary history at Portal that the other major species do. </w:t>
+      </w:r>
+    </w:p>
+    <w:p>
+      <w:pPr>
+        <w:numPr>
+          <w:ilvl w:val="2"/>
+          <w:numId w:val="5"/>
+        </w:numPr>
+        <w:rPr>
+          <w:rFonts w:ascii="Times New Roman" w:eastAsia="Times New Roman" w:hAnsi="Times New Roman" w:cs="Times New Roman"/>
+        </w:rPr>
+      </w:pPr>
+      <w:r>
+        <w:rPr>
+          <w:rFonts w:ascii="Times New Roman" w:eastAsia="Times New Roman" w:hAnsi="Times New Roman" w:cs="Times New Roman"/>
+        </w:rPr>
+        <w:lastRenderedPageBreak/>
+        <w:t>PB’s decline at Portal may have been exacerbated by the experimental setup. PB has always been more abundant on exclosure plots</w:t>
+      </w:r>
+      <w:r>
+        <w:rPr>
+          <w:rFonts w:ascii="Times New Roman" w:eastAsia="Times New Roman" w:hAnsi="Times New Roman" w:cs="Times New Roman"/>
+        </w:rPr>
+        <w:t>, often more strongly so than other small granivores that may compete less directly with kangaroo rats</w:t>
+      </w:r>
+      <w:r>
+        <w:rPr>
+          <w:rFonts w:ascii="Times New Roman" w:eastAsia="Times New Roman" w:hAnsi="Times New Roman" w:cs="Times New Roman"/>
+        </w:rPr>
+        <w:t xml:space="preserve">. Especially if stressful conditions meant that PB was essentially restricted to 8 1-ha kangaroo-rat-free islands in a matrix full of kangaroo rats, PB could be kept to lower abundances than it would be if there were a larger swath of kangaroo-rat-free habitat available. However, this explanation on its own is insufficient to explain the decline: there must also have been </w:t>
+      </w:r>
+      <w:r>
+        <w:rPr>
+          <w:rFonts w:ascii="Times New Roman" w:eastAsia="Times New Roman" w:hAnsi="Times New Roman" w:cs="Times New Roman"/>
+          <w:i/>
+          <w:iCs/>
+        </w:rPr>
+        <w:t xml:space="preserve">some </w:t>
+      </w:r>
+      <w:r>
+        <w:rPr>
+          <w:rFonts w:ascii="Times New Roman" w:eastAsia="Times New Roman" w:hAnsi="Times New Roman" w:cs="Times New Roman"/>
+        </w:rPr>
+        <w:t xml:space="preserve">shift that would mean that the amount of habitat that was available from 1996-2010 was no longer sufficient.  </w:t>
+      </w:r>
+    </w:p>
+    <w:p>
+      <w:pPr>
+        <w:numPr>
+          <w:ilvl w:val="0"/>
+          <w:numId w:val="5"/>
+        </w:numPr>
+        <w:rPr>
+          <w:rFonts w:ascii="Times New Roman" w:eastAsia="Times New Roman" w:hAnsi="Times New Roman" w:cs="Times New Roman"/>
+        </w:rPr>
+      </w:pPr>
+      <w:r>
+        <w:rPr>
+          <w:rFonts w:ascii="Times New Roman" w:eastAsia="Times New Roman" w:hAnsi="Times New Roman" w:cs="Times New Roman"/>
+        </w:rPr>
+        <w:t>Regardless of the proximate cause of PB’s decline, the fact that PB has declined, and no other species has taken its place, is an important update to our understanding of EC at Portal and more broadly.</w:t>
+      </w:r>
+    </w:p>
+    <w:p>
+      <w:pPr>
+        <w:numPr>
+          <w:ilvl w:val="1"/>
+          <w:numId w:val="5"/>
+        </w:numPr>
+        <w:rPr>
+          <w:rFonts w:ascii="Times New Roman" w:eastAsia="Times New Roman" w:hAnsi="Times New Roman" w:cs="Times New Roman"/>
+        </w:rPr>
+      </w:pPr>
+      <w:r>
+        <w:rPr>
+          <w:rFonts w:ascii="Times New Roman" w:eastAsia="Times New Roman" w:hAnsi="Times New Roman" w:cs="Times New Roman"/>
+        </w:rPr>
+        <w:t>First, it highlights the joint constraints of dispersal and niche tracking on EC.</w:t>
+      </w:r>
+    </w:p>
+    <w:p>
+      <w:pPr>
+        <w:numPr>
+          <w:ilvl w:val="2"/>
+          <w:numId w:val="5"/>
+        </w:numPr>
+        <w:rPr>
+          <w:rFonts w:ascii="Times New Roman" w:eastAsia="Times New Roman" w:hAnsi="Times New Roman" w:cs="Times New Roman"/>
+        </w:rPr>
+      </w:pPr>
+      <w:r>
+        <w:rPr>
+          <w:rFonts w:ascii="Times New Roman" w:eastAsia="Times New Roman" w:hAnsi="Times New Roman" w:cs="Times New Roman"/>
+        </w:rPr>
+        <w:t xml:space="preserve">Dispersal was an obvious constraint in 1996. Now, the dispersal limitation </w:t>
+      </w:r>
+      <w:r>
         <w:rPr>
           <w:rFonts w:ascii="Times New Roman" w:eastAsia="Times New Roman" w:hAnsi="Times New Roman" w:cs="Times New Roman"/>
           <w:b/>
+          <w:bCs/>
+        </w:rPr>
+        <w:t>on PB</w:t>
+      </w:r>
+      <w:r>
+        <w:rPr>
+          <w:rFonts w:ascii="Times New Roman" w:eastAsia="Times New Roman" w:hAnsi="Times New Roman" w:cs="Times New Roman"/>
+        </w:rPr>
+        <w:t xml:space="preserve"> is absent, but </w:t>
+      </w:r>
+      <w:r>
+        <w:rPr>
+          <w:rFonts w:ascii="Times New Roman" w:eastAsia="Times New Roman" w:hAnsi="Times New Roman" w:cs="Times New Roman"/>
+        </w:rPr>
+        <w:t>the environmental constraints come to the forefront.</w:t>
+      </w:r>
+    </w:p>
+    <w:p>
+      <w:pPr>
+        <w:numPr>
+          <w:ilvl w:val="2"/>
+          <w:numId w:val="5"/>
+        </w:numPr>
+        <w:rPr>
+          <w:rFonts w:ascii="Times New Roman" w:eastAsia="Times New Roman" w:hAnsi="Times New Roman" w:cs="Times New Roman"/>
+        </w:rPr>
+      </w:pPr>
+      <w:r>
+        <w:rPr>
+          <w:rFonts w:ascii="Times New Roman" w:eastAsia="Times New Roman" w:hAnsi="Times New Roman" w:cs="Times New Roman"/>
+        </w:rPr>
+        <w:t>This can fit into the CAFÉ framework as an additional nuance to dispersal limitation. That is, for function to be maintained over time and shifting conditions, dispersal must be more rapid to account for niche tracking. Eventually, the species pool becomes another relevant constraint.</w:t>
+      </w:r>
+    </w:p>
+    <w:p>
+      <w:pPr>
+        <w:numPr>
+          <w:ilvl w:val="1"/>
+          <w:numId w:val="5"/>
+        </w:numPr>
+        <w:rPr>
+          <w:rFonts w:ascii="Times New Roman" w:eastAsia="Times New Roman" w:hAnsi="Times New Roman" w:cs="Times New Roman"/>
+        </w:rPr>
+      </w:pPr>
+      <w:r>
+        <w:rPr>
+          <w:rFonts w:ascii="Times New Roman" w:eastAsia="Times New Roman" w:hAnsi="Times New Roman" w:cs="Times New Roman"/>
+        </w:rPr>
+        <w:t>Second, implications for zero-sum dynamics on short and long-term ecological and evolutionary dynamics.</w:t>
+      </w:r>
+    </w:p>
+    <w:p>
+      <w:pPr>
+        <w:numPr>
+          <w:ilvl w:val="2"/>
+          <w:numId w:val="5"/>
+        </w:numPr>
+        <w:rPr>
+          <w:rFonts w:ascii="Times New Roman" w:eastAsia="Times New Roman" w:hAnsi="Times New Roman" w:cs="Times New Roman"/>
+        </w:rPr>
+      </w:pPr>
+      <w:r>
+        <w:rPr>
+          <w:rFonts w:ascii="Times New Roman" w:eastAsia="Times New Roman" w:hAnsi="Times New Roman" w:cs="Times New Roman"/>
+        </w:rPr>
+        <w:t xml:space="preserve">EC fluctuates over decadal timescales and at the level of species colonizations and extinctions, rather than finescale covariation in abundances. </w:t>
+      </w:r>
+    </w:p>
+    <w:p>
+      <w:pPr>
+        <w:numPr>
+          <w:ilvl w:val="2"/>
+          <w:numId w:val="5"/>
+        </w:numPr>
+        <w:rPr>
+          <w:rFonts w:ascii="Times New Roman" w:eastAsia="Times New Roman" w:hAnsi="Times New Roman" w:cs="Times New Roman"/>
+        </w:rPr>
+      </w:pPr>
+      <w:r>
+        <w:rPr>
+          <w:rFonts w:ascii="Times New Roman" w:eastAsia="Times New Roman" w:hAnsi="Times New Roman" w:cs="Times New Roman"/>
+        </w:rPr>
+        <w:t>These dynamics may be consistent with a Van Valen-inspired framework. We do not observe new rodent species evolving, but the long delays observed at Portal do constitute evolutionary or metacommunity opportunity.</w:t>
+      </w:r>
+    </w:p>
+    <w:p>
+      <w:pPr>
+        <w:numPr>
+          <w:ilvl w:val="1"/>
+          <w:numId w:val="5"/>
+        </w:numPr>
+        <w:rPr>
+          <w:rFonts w:ascii="Times New Roman" w:eastAsia="Times New Roman" w:hAnsi="Times New Roman" w:cs="Times New Roman"/>
+        </w:rPr>
+      </w:pPr>
+      <w:r>
+        <w:rPr>
+          <w:rFonts w:ascii="Times New Roman" w:eastAsia="Times New Roman" w:hAnsi="Times New Roman" w:cs="Times New Roman"/>
+        </w:rPr>
+        <w:t>Third, implications for assemblage-level functional resilience to global change.</w:t>
+      </w:r>
+    </w:p>
+    <w:p>
+      <w:pPr>
+        <w:numPr>
+          <w:ilvl w:val="2"/>
+          <w:numId w:val="5"/>
+        </w:numPr>
+        <w:rPr>
+          <w:rFonts w:ascii="Times New Roman" w:eastAsia="Times New Roman" w:hAnsi="Times New Roman" w:cs="Times New Roman"/>
+        </w:rPr>
+      </w:pPr>
+      <w:r>
+        <w:rPr>
+          <w:rFonts w:ascii="Times New Roman" w:eastAsia="Times New Roman" w:hAnsi="Times New Roman" w:cs="Times New Roman"/>
+        </w:rPr>
+        <w:t>EC depends hugely on whether the correct traits are present or able to disperse in rapidly from the species pool. At Portal at least, dispersal is</w:t>
+      </w:r>
+      <w:r>
+        <w:rPr>
+          <w:rFonts w:ascii="Times New Roman" w:eastAsia="Times New Roman" w:hAnsi="Times New Roman" w:cs="Times New Roman"/>
+        </w:rPr>
+        <w:t xml:space="preserve"> slow relative to the pace of opportunities opening up.</w:t>
+      </w:r>
+    </w:p>
+    <w:p>
+      <w:pPr>
+        <w:numPr>
+          <w:ilvl w:val="2"/>
+          <w:numId w:val="5"/>
+        </w:numPr>
+        <w:rPr>
+          <w:rFonts w:ascii="Times New Roman" w:eastAsia="Times New Roman" w:hAnsi="Times New Roman" w:cs="Times New Roman"/>
+        </w:rPr>
+      </w:pPr>
+      <w:r>
+        <w:rPr>
+          <w:rFonts w:ascii="Times New Roman" w:eastAsia="Times New Roman" w:hAnsi="Times New Roman" w:cs="Times New Roman"/>
+        </w:rPr>
+        <w:t>To the extent that the traits that make you a good analog make you less likely to be already present in the community – or to be deeply evolved in the community – EC may be even more limited.</w:t>
+      </w:r>
+    </w:p>
+    <w:p>
+      <w:pPr>
+        <w:numPr>
+          <w:ilvl w:val="2"/>
+          <w:numId w:val="5"/>
+        </w:numPr>
+        <w:rPr>
+          <w:rFonts w:ascii="Times New Roman" w:eastAsia="Times New Roman" w:hAnsi="Times New Roman" w:cs="Times New Roman"/>
+        </w:rPr>
+      </w:pPr>
+      <w:r>
+        <w:rPr>
+          <w:rFonts w:ascii="Times New Roman" w:eastAsia="Times New Roman" w:hAnsi="Times New Roman" w:cs="Times New Roman"/>
+        </w:rPr>
+        <w:t>The outcomes under novel environmental conditions will depend on how those new conditions match up to the tolerances and traits available from the species pool, and how easily species can disperse to track appropriate conditions.</w:t>
+      </w:r>
+    </w:p>
+    <w:p>
+      <w:pPr>
+        <w:rPr>
+          <w:rFonts w:ascii="Times New Roman" w:eastAsia="Times New Roman" w:hAnsi="Times New Roman" w:cs="Times New Roman"/>
         </w:rPr>
       </w:pPr>
     </w:p>
     <w:sectPr>
-      <w:headerReference w:type="default" r:id="rId12"/>
+      <w:headerReference w:type="default" r:id="rId13"/>
       <w:pgSz w:w="12240" w:h="15840"/>
       <w:pgMar w:top="1440" w:right="1440" w:bottom="1440" w:left="1440" w:header="720" w:footer="720" w:gutter="0"/>
       <w:pgNumType w:start="1"/>
@@ -2591,15 +2767,7 @@
         <w:annotationRef/>
       </w:r>
       <w:r>
-        <w:t xml:space="preserve">Renata: Check if anomalies and </w:t>
-      </w:r>
-      <w:proofErr w:type="spellStart"/>
-      <w:r>
-        <w:t>deseasonal</w:t>
-      </w:r>
-      <w:proofErr w:type="spellEnd"/>
-      <w:r>
-        <w:t xml:space="preserve"> are qualitatively the same.</w:t>
+        <w:t>Renata: Check if anomalies and deseasonal are qualitatively the same.</w:t>
       </w:r>
     </w:p>
   </w:comment>
@@ -4003,6 +4171,36 @@
       <w:shd w:val="clear" w:color="auto" w:fill="E1DFDD"/>
     </w:rPr>
   </w:style>
+  <w:style w:type="paragraph" w:styleId="BalloonText">
+    <w:name w:val="Balloon Text"/>
+    <w:basedOn w:val="Normal"/>
+    <w:link w:val="BalloonTextChar"/>
+    <w:uiPriority w:val="99"/>
+    <w:semiHidden/>
+    <w:unhideWhenUsed/>
+    <w:rsid w:val="00A77B6C"/>
+    <w:pPr>
+      <w:spacing w:line="240" w:lineRule="auto"/>
+    </w:pPr>
+    <w:rPr>
+      <w:rFonts w:ascii="Segoe UI" w:hAnsi="Segoe UI" w:cs="Segoe UI"/>
+      <w:sz w:val="18"/>
+      <w:szCs w:val="18"/>
+    </w:rPr>
+  </w:style>
+  <w:style w:type="character" w:customStyle="1" w:styleId="BalloonTextChar">
+    <w:name w:val="Balloon Text Char"/>
+    <w:basedOn w:val="DefaultParagraphFont"/>
+    <w:link w:val="BalloonText"/>
+    <w:uiPriority w:val="99"/>
+    <w:semiHidden/>
+    <w:rsid w:val="00A77B6C"/>
+    <w:rPr>
+      <w:rFonts w:ascii="Segoe UI" w:hAnsi="Segoe UI" w:cs="Segoe UI"/>
+      <w:sz w:val="18"/>
+      <w:szCs w:val="18"/>
+    </w:rPr>
+  </w:style>
 </w:styles>
 </file>
 
@@ -4324,4 +4522,16 @@
   </a:objectDefaults>
   <a:extraClrSchemeLst/>
 </a:theme>
+</file>
+
+<file path=customXml/item1.xml><?xml version="1.0" encoding="utf-8"?>
+<b:Sources xmlns:b="http://schemas.openxmlformats.org/officeDocument/2006/bibliography" xmlns="http://schemas.openxmlformats.org/officeDocument/2006/bibliography" SelectedStyle="\APASixthEditionOfficeOnline.xsl" StyleName="APA" Version="6"/>
+</file>
+
+<file path=customXml/itemProps1.xml><?xml version="1.0" encoding="utf-8"?>
+<ds:datastoreItem xmlns:ds="http://schemas.openxmlformats.org/officeDocument/2006/customXml" ds:itemID="{F7CE1B8A-E97A-4193-B37F-1083CAA700C5}">
+  <ds:schemaRefs>
+    <ds:schemaRef ds:uri="http://schemas.openxmlformats.org/officeDocument/2006/bibliography"/>
+  </ds:schemaRefs>
+</ds:datastoreItem>
 </file>
</xml_diff>